<commit_message>
Création base de données et contraintes
</commit_message>
<xml_diff>
--- a/Rapport Mini‑projet BDD - partie 1.docx
+++ b/Rapport Mini‑projet BDD - partie 1.docx
@@ -11,8 +11,8 @@
           <w:lang w:val="fr-FR"/>
         </w:rPr>
       </w:pPr>
-      <w:bookmarkStart w:id="0" w:name="X35cb7944979a27df8599b115dd4f7ff370b6f4a"/>
-      <w:bookmarkStart w:id="1" w:name="_Toc211258016"/>
+      <w:bookmarkStart w:id="0" w:name="_Toc211258123"/>
+      <w:bookmarkStart w:id="1" w:name="X35cb7944979a27df8599b115dd4f7ff370b6f4a"/>
       <w:r>
         <w:rPr>
           <w:rFonts w:ascii="Calibri" w:hAnsi="Calibri" w:cs="Calibri"/>
@@ -55,7 +55,7 @@
         </w:rPr>
         <w:t>Partie 1</w:t>
       </w:r>
-      <w:bookmarkEnd w:id="1"/>
+      <w:bookmarkEnd w:id="0"/>
     </w:p>
     <w:p>
       <w:pPr>
@@ -66,7 +66,7 @@
           <w:lang w:val="fr-FR"/>
         </w:rPr>
       </w:pPr>
-      <w:bookmarkStart w:id="2" w:name="_Toc211258017"/>
+      <w:bookmarkStart w:id="2" w:name="_Toc211258124"/>
       <w:r>
         <w:rPr>
           <w:rFonts w:ascii="Calibri" w:hAnsi="Calibri" w:cs="Calibri"/>
@@ -89,6 +89,10 @@
     <w:sdt>
       <w:sdtPr>
         <w:rPr>
+          <w:rFonts w:asciiTheme="minorHAnsi" w:eastAsiaTheme="minorHAnsi" w:hAnsiTheme="minorHAnsi" w:cstheme="minorBidi"/>
+          <w:color w:val="auto"/>
+          <w:sz w:val="24"/>
+          <w:szCs w:val="24"/>
           <w:lang w:val="fr-FR"/>
         </w:rPr>
         <w:id w:val="-1178727325"/>
@@ -99,12 +103,8 @@
       </w:sdtPr>
       <w:sdtEndPr>
         <w:rPr>
-          <w:rFonts w:asciiTheme="minorHAnsi" w:eastAsiaTheme="minorHAnsi" w:hAnsiTheme="minorHAnsi" w:cstheme="minorBidi"/>
           <w:b/>
           <w:bCs/>
-          <w:color w:val="auto"/>
-          <w:sz w:val="24"/>
-          <w:szCs w:val="24"/>
           <w:lang w:val="en-US"/>
         </w:rPr>
       </w:sdtEndPr>
@@ -143,7 +143,7 @@
           <w:r>
             <w:fldChar w:fldCharType="separate"/>
           </w:r>
-          <w:hyperlink w:anchor="_Toc211258016" w:history="1">
+          <w:hyperlink w:anchor="_Toc211258123" w:history="1">
             <w:r>
               <w:rPr>
                 <w:rStyle w:val="Lienhypertexte"/>
@@ -190,7 +190,7 @@
                 <w:noProof/>
                 <w:webHidden/>
               </w:rPr>
-              <w:instrText xml:space="preserve"> PAGEREF _Toc211258016 \h </w:instrText>
+              <w:instrText xml:space="preserve"> PAGEREF _Toc211258123 \h </w:instrText>
             </w:r>
             <w:r>
               <w:rPr>
@@ -235,7 +235,7 @@
               <w14:ligatures w14:val="standardContextual"/>
             </w:rPr>
           </w:pPr>
-          <w:hyperlink w:anchor="_Toc211258017" w:history="1">
+          <w:hyperlink w:anchor="_Toc211258124" w:history="1">
             <w:r>
               <w:rPr>
                 <w:rStyle w:val="Lienhypertexte"/>
@@ -264,7 +264,7 @@
                 <w:noProof/>
                 <w:webHidden/>
               </w:rPr>
-              <w:instrText xml:space="preserve"> PAGEREF _Toc211258017 \h </w:instrText>
+              <w:instrText xml:space="preserve"> PAGEREF _Toc211258124 \h </w:instrText>
             </w:r>
             <w:r>
               <w:rPr>
@@ -310,7 +310,7 @@
               <w14:ligatures w14:val="standardContextual"/>
             </w:rPr>
           </w:pPr>
-          <w:hyperlink w:anchor="_Toc211258018" w:history="1">
+          <w:hyperlink w:anchor="_Toc211258125" w:history="1">
             <w:r>
               <w:rPr>
                 <w:rStyle w:val="Lienhypertexte"/>
@@ -358,7 +358,7 @@
                 <w:noProof/>
                 <w:webHidden/>
               </w:rPr>
-              <w:instrText xml:space="preserve"> PAGEREF _Toc211258018 \h </w:instrText>
+              <w:instrText xml:space="preserve"> PAGEREF _Toc211258125 \h </w:instrText>
             </w:r>
             <w:r>
               <w:rPr>
@@ -404,7 +404,7 @@
               <w14:ligatures w14:val="standardContextual"/>
             </w:rPr>
           </w:pPr>
-          <w:hyperlink w:anchor="_Toc211258019" w:history="1">
+          <w:hyperlink w:anchor="_Toc211258126" w:history="1">
             <w:r>
               <w:rPr>
                 <w:rStyle w:val="Lienhypertexte"/>
@@ -452,7 +452,7 @@
                 <w:noProof/>
                 <w:webHidden/>
               </w:rPr>
-              <w:instrText xml:space="preserve"> PAGEREF _Toc211258019 \h </w:instrText>
+              <w:instrText xml:space="preserve"> PAGEREF _Toc211258126 \h </w:instrText>
             </w:r>
             <w:r>
               <w:rPr>
@@ -498,7 +498,7 @@
               <w14:ligatures w14:val="standardContextual"/>
             </w:rPr>
           </w:pPr>
-          <w:hyperlink w:anchor="_Toc211258020" w:history="1">
+          <w:hyperlink w:anchor="_Toc211258127" w:history="1">
             <w:r>
               <w:rPr>
                 <w:rStyle w:val="Lienhypertexte"/>
@@ -546,7 +546,7 @@
                 <w:noProof/>
                 <w:webHidden/>
               </w:rPr>
-              <w:instrText xml:space="preserve"> PAGEREF _Toc211258020 \h </w:instrText>
+              <w:instrText xml:space="preserve"> PAGEREF _Toc211258127 \h </w:instrText>
             </w:r>
             <w:r>
               <w:rPr>
@@ -592,7 +592,7 @@
               <w14:ligatures w14:val="standardContextual"/>
             </w:rPr>
           </w:pPr>
-          <w:hyperlink w:anchor="_Toc211258021" w:history="1">
+          <w:hyperlink w:anchor="_Toc211258128" w:history="1">
             <w:r>
               <w:rPr>
                 <w:rStyle w:val="Lienhypertexte"/>
@@ -640,7 +640,7 @@
                 <w:noProof/>
                 <w:webHidden/>
               </w:rPr>
-              <w:instrText xml:space="preserve"> PAGEREF _Toc211258021 \h </w:instrText>
+              <w:instrText xml:space="preserve"> PAGEREF _Toc211258128 \h </w:instrText>
             </w:r>
             <w:r>
               <w:rPr>
@@ -660,7 +660,101 @@
                 <w:noProof/>
                 <w:webHidden/>
               </w:rPr>
-              <w:t>3</w:t>
+              <w:t>2</w:t>
+            </w:r>
+            <w:r>
+              <w:rPr>
+                <w:noProof/>
+                <w:webHidden/>
+              </w:rPr>
+              <w:fldChar w:fldCharType="end"/>
+            </w:r>
+          </w:hyperlink>
+        </w:p>
+        <w:p>
+          <w:pPr>
+            <w:pStyle w:val="TM2"/>
+            <w:tabs>
+              <w:tab w:val="left" w:pos="720"/>
+              <w:tab w:val="right" w:leader="dot" w:pos="9396"/>
+            </w:tabs>
+            <w:rPr>
+              <w:rFonts w:eastAsiaTheme="minorEastAsia"/>
+              <w:noProof/>
+              <w:kern w:val="2"/>
+              <w:lang w:val="fr-FR" w:eastAsia="zh-CN"/>
+              <w14:ligatures w14:val="standardContextual"/>
+            </w:rPr>
+          </w:pPr>
+          <w:hyperlink w:anchor="_Toc211258129" w:history="1">
+            <w:r>
+              <w:rPr>
+                <w:rStyle w:val="Lienhypertexte"/>
+                <w:rFonts w:ascii="Calibri" w:hAnsi="Calibri" w:cs="Calibri"/>
+                <w:noProof/>
+                <w:lang w:val="fr-FR"/>
+              </w:rPr>
+              <w:t>5.</w:t>
+            </w:r>
+            <w:r>
+              <w:rPr>
+                <w:rFonts w:eastAsiaTheme="minorEastAsia"/>
+                <w:noProof/>
+                <w:kern w:val="2"/>
+                <w:lang w:val="fr-FR" w:eastAsia="zh-CN"/>
+                <w14:ligatures w14:val="standardContextual"/>
+              </w:rPr>
+              <w:tab/>
+            </w:r>
+            <w:r>
+              <w:rPr>
+                <w:rStyle w:val="Lienhypertexte"/>
+                <w:rFonts w:ascii="Calibri" w:hAnsi="Calibri" w:cs="Calibri"/>
+                <w:noProof/>
+                <w:lang w:val="fr-FR"/>
+              </w:rPr>
+              <w:t>Résultat du prompt</w:t>
+            </w:r>
+            <w:r>
+              <w:rPr>
+                <w:noProof/>
+                <w:webHidden/>
+              </w:rPr>
+              <w:tab/>
+            </w:r>
+            <w:r>
+              <w:rPr>
+                <w:noProof/>
+                <w:webHidden/>
+              </w:rPr>
+              <w:fldChar w:fldCharType="begin"/>
+            </w:r>
+            <w:r>
+              <w:rPr>
+                <w:noProof/>
+                <w:webHidden/>
+              </w:rPr>
+              <w:instrText xml:space="preserve"> PAGEREF _Toc211258129 \h </w:instrText>
+            </w:r>
+            <w:r>
+              <w:rPr>
+                <w:noProof/>
+                <w:webHidden/>
+              </w:rPr>
+            </w:r>
+            <w:r>
+              <w:rPr>
+                <w:noProof/>
+                <w:webHidden/>
+              </w:rPr>
+              <w:fldChar w:fldCharType="separate"/>
+            </w:r>
+            <w:r>
+              <w:rPr>
+                <w:noProof/>
+                <w:webHidden/>
+              </w:rPr>
+              <w:t>6</w:t>
             </w:r>
             <w:r>
               <w:rPr>
@@ -702,7 +796,7 @@
           <w:lang w:val="fr-FR"/>
         </w:rPr>
       </w:pPr>
-      <w:bookmarkStart w:id="4" w:name="_Toc211258018"/>
+      <w:bookmarkStart w:id="4" w:name="_Toc211258125"/>
       <w:r>
         <w:rPr>
           <w:rFonts w:ascii="Calibri" w:hAnsi="Calibri" w:cs="Calibri"/>
@@ -766,8 +860,8 @@
           <w:lang w:val="fr-FR"/>
         </w:rPr>
       </w:pPr>
-      <w:bookmarkStart w:id="5" w:name="explication-du-choix-du-sujet"/>
-      <w:bookmarkStart w:id="6" w:name="_Toc211258019"/>
+      <w:bookmarkStart w:id="5" w:name="_Toc211258126"/>
+      <w:bookmarkStart w:id="6" w:name="explication-du-choix-du-sujet"/>
       <w:bookmarkEnd w:id="3"/>
       <w:r>
         <w:rPr>
@@ -776,7 +870,7 @@
         </w:rPr>
         <w:t>Explication du choix du sujet</w:t>
       </w:r>
-      <w:bookmarkEnd w:id="6"/>
+      <w:bookmarkEnd w:id="5"/>
     </w:p>
     <w:p>
       <w:pPr>
@@ -1394,7 +1488,7 @@
         <w:t>.</w:t>
       </w:r>
       <w:bookmarkStart w:id="7" w:name="objectif-du-rendu"/>
-      <w:bookmarkEnd w:id="5"/>
+      <w:bookmarkEnd w:id="6"/>
     </w:p>
     <w:p>
       <w:pPr>
@@ -1408,8 +1502,8 @@
           <w:lang w:val="fr-FR"/>
         </w:rPr>
       </w:pPr>
-      <w:bookmarkStart w:id="8" w:name="prompt-utilisé-résumé"/>
-      <w:bookmarkStart w:id="9" w:name="_Toc211258020"/>
+      <w:bookmarkStart w:id="8" w:name="_Toc211258127"/>
+      <w:bookmarkStart w:id="9" w:name="prompt-utilisé-résumé"/>
       <w:bookmarkEnd w:id="7"/>
       <w:r>
         <w:rPr>
@@ -1418,7 +1512,7 @@
         </w:rPr>
         <w:t>Prompt utilisé</w:t>
       </w:r>
-      <w:bookmarkEnd w:id="9"/>
+      <w:bookmarkEnd w:id="8"/>
     </w:p>
     <w:p>
       <w:pPr>
@@ -1760,7 +1854,7 @@
         </w:rPr>
       </w:pPr>
       <w:bookmarkStart w:id="10" w:name="règles-de-gestion-côté-métier"/>
-      <w:bookmarkEnd w:id="8"/>
+      <w:bookmarkEnd w:id="9"/>
     </w:p>
     <w:p>
       <w:pPr>
@@ -1774,7 +1868,7 @@
           <w:lang w:val="fr-FR"/>
         </w:rPr>
       </w:pPr>
-      <w:bookmarkStart w:id="11" w:name="_Toc211258021"/>
+      <w:bookmarkStart w:id="11" w:name="_Toc211258128"/>
       <w:r>
         <w:rPr>
           <w:rFonts w:ascii="Calibri" w:hAnsi="Calibri" w:cs="Calibri"/>
@@ -5799,15 +5893,34 @@
         <w:t>Cela fait 35 données, bien adaptées pour que l’étudiant en informatique puisse ensuite construire le MCD et le MLD dans MERISE.</w:t>
       </w:r>
     </w:p>
-    <w:bookmarkEnd w:id="0"/>
+    <w:bookmarkEnd w:id="1"/>
     <w:bookmarkEnd w:id="10"/>
     <w:p>
       <w:pPr>
+        <w:pStyle w:val="Titre2"/>
+        <w:numPr>
+          <w:ilvl w:val="0"/>
+          <w:numId w:val="8"/>
+        </w:numPr>
+        <w:rPr>
+          <w:rFonts w:ascii="Calibri" w:hAnsi="Calibri" w:cs="Calibri"/>
+          <w:lang w:val="fr-FR"/>
+        </w:rPr>
+      </w:pPr>
+    </w:p>
+    <w:p>
+      <w:pPr>
         <w:pStyle w:val="Corpsdetexte"/>
         <w:rPr>
           <w:lang w:val="fr-FR"/>
         </w:rPr>
       </w:pPr>
+      <w:r>
+        <w:rPr>
+          <w:lang w:val="fr-FR"/>
+        </w:rPr>
+        <w:br w:type="column"/>
+      </w:r>
     </w:p>
     <w:sectPr>
       <w:headerReference w:type="default" r:id="rId7"/>
@@ -6077,6 +6190,95 @@
     </w:lvl>
   </w:abstractNum>
   <w:abstractNum w:abstractNumId="2" w15:restartNumberingAfterBreak="0">
+    <w:nsid w:val="044900ED"/>
+    <w:multiLevelType w:val="hybridMultilevel"/>
+    <w:tmpl w:val="9AB23E08"/>
+    <w:lvl w:ilvl="0" w:tplc="040C0011">
+      <w:start w:val="5"/>
+      <w:numFmt w:val="decimal"/>
+      <w:lvlText w:val="%1)"/>
+      <w:lvlJc w:val="left"/>
+      <w:pPr>
+        <w:ind w:left="720" w:hanging="360"/>
+      </w:pPr>
+      <w:rPr>
+        <w:rFonts w:hint="default"/>
+      </w:rPr>
+    </w:lvl>
+    <w:lvl w:ilvl="1" w:tplc="040C0019" w:tentative="1">
+      <w:start w:val="1"/>
+      <w:numFmt w:val="lowerLetter"/>
+      <w:lvlText w:val="%2."/>
+      <w:lvlJc w:val="left"/>
+      <w:pPr>
+        <w:ind w:left="1440" w:hanging="360"/>
+      </w:pPr>
+    </w:lvl>
+    <w:lvl w:ilvl="2" w:tplc="040C001B" w:tentative="1">
+      <w:start w:val="1"/>
+      <w:numFmt w:val="lowerRoman"/>
+      <w:lvlText w:val="%3."/>
+      <w:lvlJc w:val="right"/>
+      <w:pPr>
+        <w:ind w:left="2160" w:hanging="180"/>
+      </w:pPr>
+    </w:lvl>
+    <w:lvl w:ilvl="3" w:tplc="040C000F" w:tentative="1">
+      <w:start w:val="1"/>
+      <w:numFmt w:val="decimal"/>
+      <w:lvlText w:val="%4."/>
+      <w:lvlJc w:val="left"/>
+      <w:pPr>
+        <w:ind w:left="2880" w:hanging="360"/>
+      </w:pPr>
+    </w:lvl>
+    <w:lvl w:ilvl="4" w:tplc="040C0019" w:tentative="1">
+      <w:start w:val="1"/>
+      <w:numFmt w:val="lowerLetter"/>
+      <w:lvlText w:val="%5."/>
+      <w:lvlJc w:val="left"/>
+      <w:pPr>
+        <w:ind w:left="3600" w:hanging="360"/>
+      </w:pPr>
+    </w:lvl>
+    <w:lvl w:ilvl="5" w:tplc="040C001B" w:tentative="1">
+      <w:start w:val="1"/>
+      <w:numFmt w:val="lowerRoman"/>
+      <w:lvlText w:val="%6."/>
+      <w:lvlJc w:val="right"/>
+      <w:pPr>
+        <w:ind w:left="4320" w:hanging="180"/>
+      </w:pPr>
+    </w:lvl>
+    <w:lvl w:ilvl="6" w:tplc="040C000F" w:tentative="1">
+      <w:start w:val="1"/>
+      <w:numFmt w:val="decimal"/>
+      <w:lvlText w:val="%7."/>
+      <w:lvlJc w:val="left"/>
+      <w:pPr>
+        <w:ind w:left="5040" w:hanging="360"/>
+      </w:pPr>
+    </w:lvl>
+    <w:lvl w:ilvl="7" w:tplc="040C0019" w:tentative="1">
+      <w:start w:val="1"/>
+      <w:numFmt w:val="lowerLetter"/>
+      <w:lvlText w:val="%8."/>
+      <w:lvlJc w:val="left"/>
+      <w:pPr>
+        <w:ind w:left="5760" w:hanging="360"/>
+      </w:pPr>
+    </w:lvl>
+    <w:lvl w:ilvl="8" w:tplc="040C001B" w:tentative="1">
+      <w:start w:val="1"/>
+      <w:numFmt w:val="lowerRoman"/>
+      <w:lvlText w:val="%9."/>
+      <w:lvlJc w:val="right"/>
+      <w:pPr>
+        <w:ind w:left="6480" w:hanging="180"/>
+      </w:pPr>
+    </w:lvl>
+  </w:abstractNum>
+  <w:abstractNum w:abstractNumId="3" w15:restartNumberingAfterBreak="0">
     <w:nsid w:val="13282B30"/>
     <w:multiLevelType w:val="hybridMultilevel"/>
     <w:tmpl w:val="41407F40"/>
@@ -6189,7 +6391,7 @@
       </w:rPr>
     </w:lvl>
   </w:abstractNum>
-  <w:abstractNum w:abstractNumId="3" w15:restartNumberingAfterBreak="0">
+  <w:abstractNum w:abstractNumId="4" w15:restartNumberingAfterBreak="0">
     <w:nsid w:val="1D841439"/>
     <w:multiLevelType w:val="multilevel"/>
     <w:tmpl w:val="1BD62B08"/>
@@ -6338,7 +6540,96 @@
       </w:rPr>
     </w:lvl>
   </w:abstractNum>
-  <w:abstractNum w:abstractNumId="4" w15:restartNumberingAfterBreak="0">
+  <w:abstractNum w:abstractNumId="5" w15:restartNumberingAfterBreak="0">
+    <w:nsid w:val="27145AB3"/>
+    <w:multiLevelType w:val="hybridMultilevel"/>
+    <w:tmpl w:val="802206B8"/>
+    <w:lvl w:ilvl="0" w:tplc="FFFFFFFF">
+      <w:start w:val="1"/>
+      <w:numFmt w:val="decimal"/>
+      <w:lvlText w:val="%1."/>
+      <w:lvlJc w:val="left"/>
+      <w:pPr>
+        <w:ind w:left="720" w:hanging="360"/>
+      </w:pPr>
+      <w:rPr>
+        <w:rFonts w:hint="default"/>
+      </w:rPr>
+    </w:lvl>
+    <w:lvl w:ilvl="1" w:tplc="FFFFFFFF" w:tentative="1">
+      <w:start w:val="1"/>
+      <w:numFmt w:val="lowerLetter"/>
+      <w:lvlText w:val="%2."/>
+      <w:lvlJc w:val="left"/>
+      <w:pPr>
+        <w:ind w:left="1440" w:hanging="360"/>
+      </w:pPr>
+    </w:lvl>
+    <w:lvl w:ilvl="2" w:tplc="FFFFFFFF" w:tentative="1">
+      <w:start w:val="1"/>
+      <w:numFmt w:val="lowerRoman"/>
+      <w:lvlText w:val="%3."/>
+      <w:lvlJc w:val="right"/>
+      <w:pPr>
+        <w:ind w:left="2160" w:hanging="180"/>
+      </w:pPr>
+    </w:lvl>
+    <w:lvl w:ilvl="3" w:tplc="FFFFFFFF" w:tentative="1">
+      <w:start w:val="1"/>
+      <w:numFmt w:val="decimal"/>
+      <w:lvlText w:val="%4."/>
+      <w:lvlJc w:val="left"/>
+      <w:pPr>
+        <w:ind w:left="2880" w:hanging="360"/>
+      </w:pPr>
+    </w:lvl>
+    <w:lvl w:ilvl="4" w:tplc="FFFFFFFF" w:tentative="1">
+      <w:start w:val="1"/>
+      <w:numFmt w:val="lowerLetter"/>
+      <w:lvlText w:val="%5."/>
+      <w:lvlJc w:val="left"/>
+      <w:pPr>
+        <w:ind w:left="3600" w:hanging="360"/>
+      </w:pPr>
+    </w:lvl>
+    <w:lvl w:ilvl="5" w:tplc="FFFFFFFF" w:tentative="1">
+      <w:start w:val="1"/>
+      <w:numFmt w:val="lowerRoman"/>
+      <w:lvlText w:val="%6."/>
+      <w:lvlJc w:val="right"/>
+      <w:pPr>
+        <w:ind w:left="4320" w:hanging="180"/>
+      </w:pPr>
+    </w:lvl>
+    <w:lvl w:ilvl="6" w:tplc="FFFFFFFF" w:tentative="1">
+      <w:start w:val="1"/>
+      <w:numFmt w:val="decimal"/>
+      <w:lvlText w:val="%7."/>
+      <w:lvlJc w:val="left"/>
+      <w:pPr>
+        <w:ind w:left="5040" w:hanging="360"/>
+      </w:pPr>
+    </w:lvl>
+    <w:lvl w:ilvl="7" w:tplc="FFFFFFFF" w:tentative="1">
+      <w:start w:val="1"/>
+      <w:numFmt w:val="lowerLetter"/>
+      <w:lvlText w:val="%8."/>
+      <w:lvlJc w:val="left"/>
+      <w:pPr>
+        <w:ind w:left="5760" w:hanging="360"/>
+      </w:pPr>
+    </w:lvl>
+    <w:lvl w:ilvl="8" w:tplc="FFFFFFFF" w:tentative="1">
+      <w:start w:val="1"/>
+      <w:numFmt w:val="lowerRoman"/>
+      <w:lvlText w:val="%9."/>
+      <w:lvlJc w:val="right"/>
+      <w:pPr>
+        <w:ind w:left="6480" w:hanging="180"/>
+      </w:pPr>
+    </w:lvl>
+  </w:abstractNum>
+  <w:abstractNum w:abstractNumId="6" w15:restartNumberingAfterBreak="0">
     <w:nsid w:val="3C467F7C"/>
     <w:multiLevelType w:val="hybridMultilevel"/>
     <w:tmpl w:val="802206B8"/>
@@ -6446,13 +6737,19 @@
     <w:abstractNumId w:val="1"/>
   </w:num>
   <w:num w:numId="7" w16cid:durableId="1630162929">
-    <w:abstractNumId w:val="2"/>
+    <w:abstractNumId w:val="3"/>
   </w:num>
   <w:num w:numId="8" w16cid:durableId="1739008973">
+    <w:abstractNumId w:val="6"/>
+  </w:num>
+  <w:num w:numId="9" w16cid:durableId="627054039">
     <w:abstractNumId w:val="4"/>
   </w:num>
-  <w:num w:numId="9" w16cid:durableId="627054039">
-    <w:abstractNumId w:val="3"/>
+  <w:num w:numId="10" w16cid:durableId="1106190467">
+    <w:abstractNumId w:val="5"/>
+  </w:num>
+  <w:num w:numId="11" w16cid:durableId="1857695975">
+    <w:abstractNumId w:val="2"/>
   </w:num>
 </w:numbering>
 </file>
@@ -6752,7 +7049,6 @@
     <w:next w:val="Corpsdetexte"/>
     <w:link w:val="Titre2Car"/>
     <w:uiPriority w:val="9"/>
-    <w:semiHidden/>
     <w:unhideWhenUsed/>
     <w:qFormat/>
     <w:rsid w:val="00A10FD9"/>
@@ -7116,7 +7412,6 @@
     <w:basedOn w:val="Policepardfaut"/>
     <w:link w:val="Titre2"/>
     <w:uiPriority w:val="9"/>
-    <w:semiHidden/>
     <w:rsid w:val="00A10FD9"/>
     <w:rPr>
       <w:rFonts w:asciiTheme="majorHAnsi" w:eastAsiaTheme="majorEastAsia" w:hAnsiTheme="majorHAnsi" w:cstheme="majorBidi"/>

</xml_diff>